<commit_message>
updated frontmatter and back
</commit_message>
<xml_diff>
--- a/frontmatter-add-manually/frontmatter.docx
+++ b/frontmatter-add-manually/frontmatter.docx
@@ -60,13 +60,13 @@
         <w:rPr>
           <w:rFonts w:asciiTheme="majorBidi" w:hAnsiTheme="majorBidi" w:cstheme="majorBidi"/>
         </w:rPr>
-        <w:t>The content of this book</w:t>
-      </w:r>
-      <w:r>
-        <w:rPr>
-          <w:rFonts w:asciiTheme="majorBidi" w:hAnsiTheme="majorBidi" w:cstheme="majorBidi"/>
-        </w:rPr>
-        <w:t xml:space="preserve"> is freely available online at </w:t>
+        <w:t>The contents of this book are</w:t>
+      </w:r>
+      <w:r>
+        <w:rPr>
+          <w:rFonts w:asciiTheme="majorBidi" w:hAnsiTheme="majorBidi" w:cstheme="majorBidi"/>
+        </w:rPr>
+        <w:t xml:space="preserve"> freely available online at </w:t>
       </w:r>
       <w:r>
         <w:rPr>
@@ -100,7 +100,7 @@
           <w:noProof/>
         </w:rPr>
         <w:drawing>
-          <wp:inline distT="0" distB="0" distL="0" distR="0">
+          <wp:inline distT="0" distB="0" distL="0" distR="0" wp14:anchorId="3921B3A6" wp14:editId="5CF5BFF2">
             <wp:extent cx="1138136" cy="397861"/>
             <wp:effectExtent l="0" t="0" r="5080" b="0"/>
             <wp:docPr id="2" name="Picture 2"/>
@@ -159,27 +159,153 @@
         <w:rPr>
           <w:rFonts w:asciiTheme="majorBidi" w:hAnsiTheme="majorBidi" w:cstheme="majorBidi"/>
         </w:rPr>
-        <w:t>Print copies of this book are available for sale from the publisher, the Noah Webster &amp; West</w:t>
-      </w:r>
-      <w:r>
-        <w:rPr>
-          <w:rFonts w:asciiTheme="majorBidi" w:hAnsiTheme="majorBidi" w:cstheme="majorBidi"/>
-        </w:rPr>
-        <w:t xml:space="preserve"> Historical </w:t>
+        <w:t xml:space="preserve">Print copies of this book are available for sale from the publisher, the Noah Webster </w:t>
+      </w:r>
+      <w:r>
+        <w:rPr>
+          <w:rFonts w:asciiTheme="majorBidi" w:hAnsiTheme="majorBidi" w:cstheme="majorBidi"/>
+        </w:rPr>
+        <w:t xml:space="preserve">House </w:t>
+      </w:r>
+      <w:r>
+        <w:rPr>
+          <w:rFonts w:asciiTheme="majorBidi" w:hAnsiTheme="majorBidi" w:cstheme="majorBidi"/>
+        </w:rPr>
+        <w:t>&amp; West</w:t>
+      </w:r>
+      <w:r>
+        <w:rPr>
+          <w:rFonts w:asciiTheme="majorBidi" w:hAnsiTheme="majorBidi" w:cstheme="majorBidi"/>
+        </w:rPr>
+        <w:t xml:space="preserve"> </w:t>
+      </w:r>
+      <w:r>
+        <w:rPr>
+          <w:rFonts w:asciiTheme="majorBidi" w:hAnsiTheme="majorBidi" w:cstheme="majorBidi"/>
+        </w:rPr>
+        <w:t>Hartford</w:t>
+      </w:r>
+      <w:r>
+        <w:rPr>
+          <w:rFonts w:asciiTheme="majorBidi" w:hAnsiTheme="majorBidi" w:cstheme="majorBidi"/>
+        </w:rPr>
+        <w:t xml:space="preserve"> </w:t>
+      </w:r>
+      <w:r>
+        <w:rPr>
+          <w:rFonts w:asciiTheme="majorBidi" w:hAnsiTheme="majorBidi" w:cstheme="majorBidi"/>
+        </w:rPr>
+        <w:t xml:space="preserve">Historical </w:t>
+      </w:r>
+      <w:r>
+        <w:rPr>
+          <w:rFonts w:asciiTheme="majorBidi" w:hAnsiTheme="majorBidi" w:cstheme="majorBidi"/>
+        </w:rPr>
+        <w:t>Society</w:t>
+      </w:r>
+      <w:r>
+        <w:rPr>
+          <w:rFonts w:asciiTheme="majorBidi" w:hAnsiTheme="majorBidi" w:cstheme="majorBidi"/>
+        </w:rPr>
+        <w:t>, in West Hartford, Connecticut</w:t>
+      </w:r>
+      <w:r>
+        <w:rPr>
+          <w:rFonts w:asciiTheme="majorBidi" w:hAnsiTheme="majorBidi" w:cstheme="majorBidi"/>
+        </w:rPr>
+        <w:t>. Procee</w:t>
+      </w:r>
+      <w:r>
+        <w:rPr>
+          <w:rFonts w:asciiTheme="majorBidi" w:hAnsiTheme="majorBidi" w:cstheme="majorBidi"/>
+        </w:rPr>
+        <w:t>ds of sales benefit the Society (</w:t>
+      </w:r>
+      <w:r>
+        <w:rPr>
+          <w:rFonts w:asciiTheme="majorBidi" w:hAnsiTheme="majorBidi" w:cstheme="majorBidi"/>
+        </w:rPr>
+        <w:t>https://noahwebsterhouse.org</w:t>
+      </w:r>
+      <w:r>
+        <w:rPr>
+          <w:rFonts w:asciiTheme="majorBidi" w:hAnsiTheme="majorBidi" w:cstheme="majorBidi"/>
+        </w:rPr>
+        <w:t>).</w:t>
+      </w:r>
+    </w:p>
+    <w:p>
+      <w:pPr>
+        <w:rPr>
+          <w:rFonts w:asciiTheme="majorBidi" w:hAnsiTheme="majorBidi" w:cstheme="majorBidi"/>
+        </w:rPr>
+      </w:pPr>
+    </w:p>
+    <w:p>
+      <w:pPr>
+        <w:rPr>
+          <w:rFonts w:asciiTheme="majorBidi" w:hAnsiTheme="majorBidi" w:cstheme="majorBidi"/>
+        </w:rPr>
+      </w:pPr>
+      <w:r>
+        <w:rPr>
+          <w:rFonts w:asciiTheme="majorBidi" w:hAnsiTheme="majorBidi" w:cstheme="majorBidi"/>
+        </w:rPr>
+        <w:t>Cover photo: Teacher and Coach Louise Duffy poses with her 1911-12 West Hartford High School basketball team. Courtesy of the Noah Webster House &amp; West Hartford Historical Society.</w:t>
+      </w:r>
+    </w:p>
+    <w:p>
+      <w:pPr>
+        <w:rPr>
+          <w:rFonts w:asciiTheme="majorBidi" w:hAnsiTheme="majorBidi" w:cstheme="majorBidi"/>
+        </w:rPr>
+      </w:pPr>
+    </w:p>
+    <w:p>
+      <w:pPr>
+        <w:rPr>
+          <w:rFonts w:asciiTheme="majorBidi" w:hAnsiTheme="majorBidi" w:cstheme="majorBidi"/>
+        </w:rPr>
+      </w:pPr>
+      <w:r>
+        <w:rPr>
+          <w:rFonts w:asciiTheme="majorBidi" w:hAnsiTheme="majorBidi" w:cstheme="majorBidi"/>
+        </w:rPr>
+        <w:t xml:space="preserve">Cover design: Rich </w:t>
       </w:r>
       <w:proofErr w:type="spellStart"/>
       <w:r>
         <w:rPr>
           <w:rFonts w:asciiTheme="majorBidi" w:hAnsiTheme="majorBidi" w:cstheme="majorBidi"/>
         </w:rPr>
-        <w:t>Historical</w:t>
+        <w:t>Hollant</w:t>
       </w:r>
       <w:proofErr w:type="spellEnd"/>
       <w:r>
         <w:rPr>
           <w:rFonts w:asciiTheme="majorBidi" w:hAnsiTheme="majorBidi" w:cstheme="majorBidi"/>
         </w:rPr>
-        <w:t xml:space="preserve"> Society, in West Hartford, Connecticut,</w:t>
+        <w:t xml:space="preserve">, </w:t>
+      </w:r>
+      <w:proofErr w:type="spellStart"/>
+      <w:r>
+        <w:rPr>
+          <w:rFonts w:asciiTheme="majorBidi" w:hAnsiTheme="majorBidi" w:cstheme="majorBidi"/>
+        </w:rPr>
+        <w:t>Co:Lab</w:t>
+      </w:r>
+      <w:proofErr w:type="spellEnd"/>
+      <w:r>
+        <w:rPr>
+          <w:rFonts w:asciiTheme="majorBidi" w:hAnsiTheme="majorBidi" w:cstheme="majorBidi"/>
+        </w:rPr>
+        <w:t>, 1429 Park St</w:t>
+      </w:r>
+      <w:r>
+        <w:rPr>
+          <w:rFonts w:asciiTheme="majorBidi" w:hAnsiTheme="majorBidi" w:cstheme="majorBidi"/>
+        </w:rPr>
+        <w:t>reet</w:t>
       </w:r>
       <w:bookmarkStart w:id="0" w:name="_GoBack"/>
       <w:bookmarkEnd w:id="0"/>
@@ -187,93 +313,47 @@
         <w:rPr>
           <w:rFonts w:asciiTheme="majorBidi" w:hAnsiTheme="majorBidi" w:cstheme="majorBidi"/>
         </w:rPr>
-        <w:t xml:space="preserve"> https://noahwebsterhouse.org</w:t>
-      </w:r>
-      <w:r>
-        <w:rPr>
-          <w:rFonts w:asciiTheme="majorBidi" w:hAnsiTheme="majorBidi" w:cstheme="majorBidi"/>
-        </w:rPr>
-        <w:t>. Proceeds of sales benefit the Society.</w:t>
-      </w:r>
-    </w:p>
-    <w:p>
-      <w:pPr>
-        <w:rPr>
-          <w:rFonts w:asciiTheme="majorBidi" w:hAnsiTheme="majorBidi" w:cstheme="majorBidi"/>
-        </w:rPr>
-      </w:pPr>
-    </w:p>
-    <w:p>
-      <w:pPr>
-        <w:rPr>
-          <w:rFonts w:asciiTheme="majorBidi" w:hAnsiTheme="majorBidi" w:cstheme="majorBidi"/>
-        </w:rPr>
-      </w:pPr>
-      <w:r>
-        <w:rPr>
-          <w:rFonts w:asciiTheme="majorBidi" w:hAnsiTheme="majorBidi" w:cstheme="majorBidi"/>
-        </w:rPr>
-        <w:t>Cover photo TO COME</w:t>
-      </w:r>
-    </w:p>
-    <w:p>
-      <w:pPr>
-        <w:rPr>
-          <w:rFonts w:asciiTheme="majorBidi" w:hAnsiTheme="majorBidi" w:cstheme="majorBidi"/>
-        </w:rPr>
-      </w:pPr>
-    </w:p>
-    <w:p>
-      <w:pPr>
-        <w:rPr>
-          <w:rFonts w:asciiTheme="majorBidi" w:hAnsiTheme="majorBidi" w:cstheme="majorBidi"/>
-        </w:rPr>
-      </w:pPr>
-      <w:r>
-        <w:rPr>
-          <w:rFonts w:asciiTheme="majorBidi" w:hAnsiTheme="majorBidi" w:cstheme="majorBidi"/>
-        </w:rPr>
-        <w:t>Cover design TO COME</w:t>
-      </w:r>
-    </w:p>
-    <w:p>
-      <w:pPr>
-        <w:rPr>
-          <w:rFonts w:asciiTheme="majorBidi" w:hAnsiTheme="majorBidi" w:cstheme="majorBidi"/>
-        </w:rPr>
-      </w:pPr>
-    </w:p>
-    <w:p>
-      <w:pPr>
-        <w:rPr>
-          <w:rFonts w:asciiTheme="majorBidi" w:hAnsiTheme="majorBidi" w:cstheme="majorBidi"/>
-        </w:rPr>
-      </w:pPr>
-      <w:r>
-        <w:rPr>
-          <w:rFonts w:asciiTheme="majorBidi" w:hAnsiTheme="majorBidi" w:cstheme="majorBidi"/>
-        </w:rPr>
-        <w:t>Printed by TO COME</w:t>
-      </w:r>
-    </w:p>
-    <w:p>
-      <w:pPr>
-        <w:rPr>
-          <w:rFonts w:asciiTheme="majorBidi" w:hAnsiTheme="majorBidi" w:cstheme="majorBidi"/>
-        </w:rPr>
-      </w:pPr>
-    </w:p>
-    <w:p>
-      <w:pPr>
-        <w:rPr>
-          <w:rFonts w:asciiTheme="majorBidi" w:hAnsiTheme="majorBidi" w:cstheme="majorBidi"/>
-        </w:rPr>
-      </w:pPr>
-      <w:r>
-        <w:rPr>
-          <w:rFonts w:asciiTheme="majorBidi" w:hAnsiTheme="majorBidi" w:cstheme="majorBidi"/>
-        </w:rPr>
-        <w:t>ISBN TO COME</w:t>
+        <w:t>, Hartford, CT</w:t>
+      </w:r>
+    </w:p>
+    <w:p>
+      <w:pPr>
+        <w:rPr>
+          <w:rFonts w:asciiTheme="majorBidi" w:hAnsiTheme="majorBidi" w:cstheme="majorBidi"/>
+        </w:rPr>
+      </w:pPr>
+    </w:p>
+    <w:p>
+      <w:pPr>
+        <w:rPr>
+          <w:rFonts w:asciiTheme="majorBidi" w:hAnsiTheme="majorBidi" w:cstheme="majorBidi"/>
+        </w:rPr>
+      </w:pPr>
+      <w:r>
+        <w:rPr>
+          <w:rFonts w:asciiTheme="majorBidi" w:hAnsiTheme="majorBidi" w:cstheme="majorBidi"/>
+        </w:rPr>
+        <w:t>Printed by: Cricket Press, 236 Park Road, West Hartford, CT</w:t>
+      </w:r>
+    </w:p>
+    <w:p>
+      <w:pPr>
+        <w:rPr>
+          <w:rFonts w:asciiTheme="majorBidi" w:hAnsiTheme="majorBidi" w:cstheme="majorBidi"/>
+        </w:rPr>
+      </w:pPr>
+    </w:p>
+    <w:p>
+      <w:pPr>
+        <w:rPr>
+          <w:rFonts w:asciiTheme="majorBidi" w:hAnsiTheme="majorBidi" w:cstheme="majorBidi"/>
+        </w:rPr>
+      </w:pPr>
+      <w:r>
+        <w:rPr>
+          <w:rFonts w:asciiTheme="majorBidi" w:hAnsiTheme="majorBidi" w:cstheme="majorBidi"/>
+        </w:rPr>
+        <w:t>ISBN: 978-0-692-18240-6</w:t>
       </w:r>
     </w:p>
     <w:p>

</xml_diff>